<commit_message>
Reconstruction of the lncRNA-miRNA-mRNA network based on competitive endogenous RNA reveals functional miRNAs and lncRNAs in burns and keloids~
</commit_message>
<xml_diff>
--- a/Data availability.docx
+++ b/Data availability.docx
@@ -39,11 +39,12 @@
         <w:spacing w:line="480" w:lineRule="auto"/>
         <w:ind w:firstLine="480" w:firstLineChars="200"/>
         <w:rPr>
-          <w:rFonts w:cs="Times New Roman"/>
+          <w:rFonts w:hint="eastAsia" w:cs="Times New Roman" w:eastAsiaTheme="minorEastAsia"/>
           <w:color w:val="000000"/>
           <w:kern w:val="0"/>
           <w:sz w:val="24"/>
           <w:szCs w:val="24"/>
+          <w:lang w:val="en-US" w:eastAsia="zh-CN"/>
         </w:rPr>
       </w:pPr>
       <w:r>
@@ -246,7 +247,6 @@
         </w:rPr>
         <w:fldChar w:fldCharType="end"/>
       </w:r>
-      <w:bookmarkStart w:id="0" w:name="_GoBack"/>
       <w:r>
         <w:rPr>
           <w:rFonts w:cs="Times New Roman"/>
@@ -258,6 +258,19 @@
         </w:rPr>
         <w:t>R code used during the research was provided as Supplementary file 4 named Burn-ceRNA with rmd format which can be reappeared in Rstudio platform.</w:t>
       </w:r>
+      <w:r>
+        <w:rPr>
+          <w:rFonts w:hint="eastAsia" w:cs="Times New Roman"/>
+          <w:color w:val="000000"/>
+          <w:kern w:val="0"/>
+          <w:sz w:val="24"/>
+          <w:szCs w:val="24"/>
+          <w:highlight w:val="none"/>
+          <w:lang w:val="en-US" w:eastAsia="zh-CN"/>
+        </w:rPr>
+        <w:t xml:space="preserve"> The data analysis code library mentioned in this article and the code to generate numbers, tables, etc.have been uploaded to the GitHub repository.</w:t>
+      </w:r>
+      <w:bookmarkStart w:id="0" w:name="_GoBack"/>
       <w:bookmarkEnd w:id="0"/>
     </w:p>
     <w:p/>
@@ -620,6 +633,7 @@
     <w:name w:val="表格正文"/>
     <w:basedOn w:val="1"/>
     <w:autoRedefine/>
+    <w:qFormat/>
     <w:uiPriority w:val="0"/>
     <w:pPr>
       <w:spacing w:line="240" w:lineRule="auto"/>

</xml_diff>